<commit_message>
commit for the day
</commit_message>
<xml_diff>
--- a/Problem Solving/EASY.docx
+++ b/Problem Solving/EASY.docx
@@ -1122,28 +1122,6 @@
           <w:shd w:val="clear" w:color="auto" w:fill="FFFFFF"/>
           <w:lang w:eastAsia="en-IN"/>
         </w:rPr>
-        <w:t>        </w:t>
-      </w:r>
-    </w:p>
-    <w:p>
-      <w:pPr>
-        <w:spacing w:after="0" w:line="240" w:lineRule="auto"/>
-        <w:rPr>
-          <w:rFonts w:ascii="Times New Roman" w:eastAsia="Times New Roman" w:hAnsi="Times New Roman" w:cs="Times New Roman"/>
-          <w:sz w:val="24"/>
-          <w:szCs w:val="24"/>
-          <w:lang w:eastAsia="en-IN"/>
-        </w:rPr>
-      </w:pPr>
-      <w:r>
-        <w:rPr>
-          <w:rFonts w:ascii="Microsoft YaHei" w:eastAsia="Microsoft YaHei" w:hAnsi="Microsoft YaHei" w:cs="Times New Roman" w:hint="eastAsia"/>
-          <w:color w:val="212121"/>
-          <w:sz w:val="24"/>
-          <w:szCs w:val="24"/>
-          <w:shd w:val="clear" w:color="auto" w:fill="FFFFFF"/>
-          <w:lang w:eastAsia="en-IN"/>
-        </w:rPr>
         <w:t xml:space="preserve">        if </w:t>
       </w:r>
       <w:proofErr w:type="spellStart"/>
@@ -2158,9 +2136,11 @@
       <w:pPr>
         <w:spacing w:after="0" w:line="240" w:lineRule="auto"/>
         <w:rPr>
-          <w:rFonts w:ascii="Times New Roman" w:eastAsia="Times New Roman" w:hAnsi="Times New Roman" w:cs="Times New Roman"/>
-          <w:sz w:val="24"/>
-          <w:szCs w:val="24"/>
+          <w:rFonts w:ascii="Microsoft YaHei" w:eastAsia="Microsoft YaHei" w:hAnsi="Microsoft YaHei" w:cs="Times New Roman"/>
+          <w:color w:val="212121"/>
+          <w:sz w:val="24"/>
+          <w:szCs w:val="24"/>
+          <w:shd w:val="clear" w:color="auto" w:fill="FFFFFF"/>
           <w:lang w:eastAsia="en-IN"/>
         </w:rPr>
       </w:pPr>
@@ -2175,6 +2155,17 @@
         </w:rPr>
         <w:t>        return count</w:t>
       </w:r>
+    </w:p>
+    <w:p>
+      <w:pPr>
+        <w:spacing w:after="0" w:line="240" w:lineRule="auto"/>
+        <w:rPr>
+          <w:rFonts w:ascii="Times New Roman" w:eastAsia="Times New Roman" w:hAnsi="Times New Roman" w:cs="Times New Roman"/>
+          <w:sz w:val="24"/>
+          <w:szCs w:val="24"/>
+          <w:lang w:eastAsia="en-IN"/>
+        </w:rPr>
+      </w:pPr>
     </w:p>
     <w:p>
       <w:pPr>
@@ -2207,8 +2198,8 @@
           <w:b/>
           <w:bCs/>
           <w:color w:val="24292F"/>
-          <w:sz w:val="34"/>
-          <w:szCs w:val="34"/>
+          <w:sz w:val="36"/>
+          <w:szCs w:val="36"/>
           <w:shd w:val="clear" w:color="auto" w:fill="FFFFFF"/>
           <w:lang w:eastAsia="en-IN"/>
         </w:rPr>
@@ -2703,6 +2694,1700 @@
           <w:lang w:eastAsia="en-IN"/>
         </w:rPr>
         <w:t>        return lens</w:t>
+      </w:r>
+    </w:p>
+    <w:p/>
+    <w:p>
+      <w:pPr>
+        <w:spacing w:after="0" w:line="240" w:lineRule="auto"/>
+        <w:rPr>
+          <w:rFonts w:ascii="Times New Roman" w:eastAsia="Times New Roman" w:hAnsi="Times New Roman" w:cs="Times New Roman"/>
+          <w:b/>
+          <w:bCs/>
+          <w:sz w:val="36"/>
+          <w:szCs w:val="36"/>
+          <w:lang w:eastAsia="en-IN"/>
+        </w:rPr>
+      </w:pPr>
+      <w:r>
+        <w:rPr>
+          <w:rFonts w:ascii="Microsoft YaHei" w:eastAsia="Microsoft YaHei" w:hAnsi="Microsoft YaHei" w:cs="Times New Roman" w:hint="eastAsia"/>
+          <w:b/>
+          <w:bCs/>
+          <w:color w:val="212121"/>
+          <w:sz w:val="36"/>
+          <w:szCs w:val="36"/>
+          <w:shd w:val="clear" w:color="auto" w:fill="FFFFFF"/>
+          <w:lang w:eastAsia="en-IN"/>
+        </w:rPr>
+        <w:t>53. Maximum Subarray</w:t>
+      </w:r>
+    </w:p>
+    <w:p>
+      <w:pPr>
+        <w:spacing w:after="0" w:line="240" w:lineRule="auto"/>
+        <w:rPr>
+          <w:rFonts w:ascii="Times New Roman" w:eastAsia="Times New Roman" w:hAnsi="Times New Roman" w:cs="Times New Roman"/>
+          <w:sz w:val="24"/>
+          <w:szCs w:val="24"/>
+          <w:lang w:eastAsia="en-IN"/>
+        </w:rPr>
+      </w:pPr>
+      <w:r>
+        <w:rPr>
+          <w:rFonts w:ascii="Microsoft YaHei" w:eastAsia="Microsoft YaHei" w:hAnsi="Microsoft YaHei" w:cs="Times New Roman"/>
+          <w:noProof/>
+          <w:color w:val="212121"/>
+          <w:sz w:val="24"/>
+          <w:szCs w:val="24"/>
+          <w:bdr w:val="none" w:sz="0" w:space="0" w:color="auto" w:frame="1"/>
+          <w:shd w:val="clear" w:color="auto" w:fill="FFFFFF"/>
+          <w:lang w:eastAsia="en-IN"/>
+        </w:rPr>
+        <w:drawing>
+          <wp:inline distT="0" distB="0" distL="0" distR="0" wp14:anchorId="612BAA7D" wp14:editId="352C56C1">
+            <wp:extent cx="5730240" cy="2552700"/>
+            <wp:effectExtent l="0" t="0" r="3810" b="0"/>
+            <wp:docPr id="7" name="Picture 7" descr="Graphical user interface, text, application&#10;&#10;Description automatically generated"/>
+            <wp:cNvGraphicFramePr>
+              <a:graphicFrameLocks xmlns:a="http://schemas.openxmlformats.org/drawingml/2006/main" noChangeAspect="1"/>
+            </wp:cNvGraphicFramePr>
+            <a:graphic xmlns:a="http://schemas.openxmlformats.org/drawingml/2006/main">
+              <a:graphicData uri="http://schemas.openxmlformats.org/drawingml/2006/picture">
+                <pic:pic xmlns:pic="http://schemas.openxmlformats.org/drawingml/2006/picture">
+                  <pic:nvPicPr>
+                    <pic:cNvPr id="7" name="Picture 7" descr="Graphical user interface, text, application&#10;&#10;Description automatically generated"/>
+                    <pic:cNvPicPr>
+                      <a:picLocks noChangeAspect="1" noChangeArrowheads="1"/>
+                    </pic:cNvPicPr>
+                  </pic:nvPicPr>
+                  <pic:blipFill>
+                    <a:blip r:embed="rId8" cstate="print">
+                      <a:extLst>
+                        <a:ext uri="{28A0092B-C50C-407E-A947-70E740481C1C}">
+                          <a14:useLocalDpi xmlns:a14="http://schemas.microsoft.com/office/drawing/2010/main" val="0"/>
+                        </a:ext>
+                      </a:extLst>
+                    </a:blip>
+                    <a:srcRect/>
+                    <a:stretch>
+                      <a:fillRect/>
+                    </a:stretch>
+                  </pic:blipFill>
+                  <pic:spPr bwMode="auto">
+                    <a:xfrm>
+                      <a:off x="0" y="0"/>
+                      <a:ext cx="5730240" cy="2552700"/>
+                    </a:xfrm>
+                    <a:prstGeom prst="rect">
+                      <a:avLst/>
+                    </a:prstGeom>
+                    <a:noFill/>
+                    <a:ln>
+                      <a:noFill/>
+                    </a:ln>
+                  </pic:spPr>
+                </pic:pic>
+              </a:graphicData>
+            </a:graphic>
+          </wp:inline>
+        </w:drawing>
+      </w:r>
+    </w:p>
+    <w:p>
+      <w:pPr>
+        <w:spacing w:after="0" w:line="240" w:lineRule="auto"/>
+        <w:rPr>
+          <w:rFonts w:ascii="Microsoft YaHei" w:eastAsia="Microsoft YaHei" w:hAnsi="Microsoft YaHei" w:cs="Times New Roman"/>
+          <w:color w:val="212121"/>
+          <w:sz w:val="16"/>
+          <w:szCs w:val="16"/>
+          <w:shd w:val="clear" w:color="auto" w:fill="FFFFFF"/>
+          <w:lang w:eastAsia="en-IN"/>
+        </w:rPr>
+      </w:pPr>
+    </w:p>
+    <w:p>
+      <w:pPr>
+        <w:spacing w:after="0" w:line="240" w:lineRule="auto"/>
+        <w:rPr>
+          <w:rFonts w:ascii="Times New Roman" w:eastAsia="Times New Roman" w:hAnsi="Times New Roman" w:cs="Times New Roman"/>
+          <w:sz w:val="24"/>
+          <w:szCs w:val="24"/>
+          <w:lang w:eastAsia="en-IN"/>
+        </w:rPr>
+      </w:pPr>
+      <w:r>
+        <w:rPr>
+          <w:rFonts w:ascii="Microsoft YaHei" w:eastAsia="Microsoft YaHei" w:hAnsi="Microsoft YaHei" w:cs="Times New Roman" w:hint="eastAsia"/>
+          <w:color w:val="212121"/>
+          <w:sz w:val="24"/>
+          <w:szCs w:val="24"/>
+          <w:shd w:val="clear" w:color="auto" w:fill="FFFFFF"/>
+          <w:lang w:eastAsia="en-IN"/>
+        </w:rPr>
+        <w:lastRenderedPageBreak/>
+        <w:t>class Solution(object):</w:t>
+      </w:r>
+    </w:p>
+    <w:p>
+      <w:pPr>
+        <w:spacing w:after="0" w:line="240" w:lineRule="auto"/>
+        <w:rPr>
+          <w:rFonts w:ascii="Times New Roman" w:eastAsia="Times New Roman" w:hAnsi="Times New Roman" w:cs="Times New Roman"/>
+          <w:sz w:val="24"/>
+          <w:szCs w:val="24"/>
+          <w:lang w:eastAsia="en-IN"/>
+        </w:rPr>
+      </w:pPr>
+      <w:r>
+        <w:rPr>
+          <w:rFonts w:ascii="Microsoft YaHei" w:eastAsia="Microsoft YaHei" w:hAnsi="Microsoft YaHei" w:cs="Times New Roman" w:hint="eastAsia"/>
+          <w:color w:val="212121"/>
+          <w:sz w:val="24"/>
+          <w:szCs w:val="24"/>
+          <w:shd w:val="clear" w:color="auto" w:fill="FFFFFF"/>
+          <w:lang w:eastAsia="en-IN"/>
+        </w:rPr>
+        <w:t xml:space="preserve">    def </w:t>
+      </w:r>
+      <w:proofErr w:type="spellStart"/>
+      <w:proofErr w:type="gramStart"/>
+      <w:r>
+        <w:rPr>
+          <w:rFonts w:ascii="Microsoft YaHei" w:eastAsia="Microsoft YaHei" w:hAnsi="Microsoft YaHei" w:cs="Times New Roman" w:hint="eastAsia"/>
+          <w:color w:val="212121"/>
+          <w:sz w:val="24"/>
+          <w:szCs w:val="24"/>
+          <w:shd w:val="clear" w:color="auto" w:fill="FFFFFF"/>
+          <w:lang w:eastAsia="en-IN"/>
+        </w:rPr>
+        <w:t>maxSubArray</w:t>
+      </w:r>
+      <w:proofErr w:type="spellEnd"/>
+      <w:r>
+        <w:rPr>
+          <w:rFonts w:ascii="Microsoft YaHei" w:eastAsia="Microsoft YaHei" w:hAnsi="Microsoft YaHei" w:cs="Times New Roman" w:hint="eastAsia"/>
+          <w:color w:val="212121"/>
+          <w:sz w:val="24"/>
+          <w:szCs w:val="24"/>
+          <w:shd w:val="clear" w:color="auto" w:fill="FFFFFF"/>
+          <w:lang w:eastAsia="en-IN"/>
+        </w:rPr>
+        <w:t>(</w:t>
+      </w:r>
+      <w:proofErr w:type="gramEnd"/>
+      <w:r>
+        <w:rPr>
+          <w:rFonts w:ascii="Microsoft YaHei" w:eastAsia="Microsoft YaHei" w:hAnsi="Microsoft YaHei" w:cs="Times New Roman" w:hint="eastAsia"/>
+          <w:color w:val="212121"/>
+          <w:sz w:val="24"/>
+          <w:szCs w:val="24"/>
+          <w:shd w:val="clear" w:color="auto" w:fill="FFFFFF"/>
+          <w:lang w:eastAsia="en-IN"/>
+        </w:rPr>
+        <w:t xml:space="preserve">self, </w:t>
+      </w:r>
+      <w:proofErr w:type="spellStart"/>
+      <w:r>
+        <w:rPr>
+          <w:rFonts w:ascii="Microsoft YaHei" w:eastAsia="Microsoft YaHei" w:hAnsi="Microsoft YaHei" w:cs="Times New Roman" w:hint="eastAsia"/>
+          <w:color w:val="212121"/>
+          <w:sz w:val="24"/>
+          <w:szCs w:val="24"/>
+          <w:shd w:val="clear" w:color="auto" w:fill="FFFFFF"/>
+          <w:lang w:eastAsia="en-IN"/>
+        </w:rPr>
+        <w:t>nums</w:t>
+      </w:r>
+      <w:proofErr w:type="spellEnd"/>
+      <w:r>
+        <w:rPr>
+          <w:rFonts w:ascii="Microsoft YaHei" w:eastAsia="Microsoft YaHei" w:hAnsi="Microsoft YaHei" w:cs="Times New Roman" w:hint="eastAsia"/>
+          <w:color w:val="212121"/>
+          <w:sz w:val="24"/>
+          <w:szCs w:val="24"/>
+          <w:shd w:val="clear" w:color="auto" w:fill="FFFFFF"/>
+          <w:lang w:eastAsia="en-IN"/>
+        </w:rPr>
+        <w:t>):</w:t>
+      </w:r>
+    </w:p>
+    <w:p>
+      <w:pPr>
+        <w:spacing w:after="0" w:line="240" w:lineRule="auto"/>
+        <w:rPr>
+          <w:rFonts w:ascii="Times New Roman" w:eastAsia="Times New Roman" w:hAnsi="Times New Roman" w:cs="Times New Roman"/>
+          <w:sz w:val="24"/>
+          <w:szCs w:val="24"/>
+          <w:lang w:eastAsia="en-IN"/>
+        </w:rPr>
+      </w:pPr>
+      <w:r>
+        <w:rPr>
+          <w:rFonts w:ascii="Microsoft YaHei" w:eastAsia="Microsoft YaHei" w:hAnsi="Microsoft YaHei" w:cs="Times New Roman" w:hint="eastAsia"/>
+          <w:color w:val="212121"/>
+          <w:sz w:val="24"/>
+          <w:szCs w:val="24"/>
+          <w:shd w:val="clear" w:color="auto" w:fill="FFFFFF"/>
+          <w:lang w:eastAsia="en-IN"/>
+        </w:rPr>
+        <w:t>        """</w:t>
+      </w:r>
+    </w:p>
+    <w:p>
+      <w:pPr>
+        <w:spacing w:after="0" w:line="240" w:lineRule="auto"/>
+        <w:rPr>
+          <w:rFonts w:ascii="Times New Roman" w:eastAsia="Times New Roman" w:hAnsi="Times New Roman" w:cs="Times New Roman"/>
+          <w:sz w:val="24"/>
+          <w:szCs w:val="24"/>
+          <w:lang w:eastAsia="en-IN"/>
+        </w:rPr>
+      </w:pPr>
+      <w:r>
+        <w:rPr>
+          <w:rFonts w:ascii="Microsoft YaHei" w:eastAsia="Microsoft YaHei" w:hAnsi="Microsoft YaHei" w:cs="Times New Roman" w:hint="eastAsia"/>
+          <w:color w:val="212121"/>
+          <w:sz w:val="24"/>
+          <w:szCs w:val="24"/>
+          <w:shd w:val="clear" w:color="auto" w:fill="FFFFFF"/>
+          <w:lang w:eastAsia="en-IN"/>
+        </w:rPr>
+        <w:t>        </w:t>
+      </w:r>
+      <w:proofErr w:type="gramStart"/>
+      <w:r>
+        <w:rPr>
+          <w:rFonts w:ascii="Microsoft YaHei" w:eastAsia="Microsoft YaHei" w:hAnsi="Microsoft YaHei" w:cs="Times New Roman" w:hint="eastAsia"/>
+          <w:color w:val="212121"/>
+          <w:sz w:val="24"/>
+          <w:szCs w:val="24"/>
+          <w:shd w:val="clear" w:color="auto" w:fill="FFFFFF"/>
+          <w:lang w:eastAsia="en-IN"/>
+        </w:rPr>
+        <w:t>:type</w:t>
+      </w:r>
+      <w:proofErr w:type="gramEnd"/>
+      <w:r>
+        <w:rPr>
+          <w:rFonts w:ascii="Microsoft YaHei" w:eastAsia="Microsoft YaHei" w:hAnsi="Microsoft YaHei" w:cs="Times New Roman" w:hint="eastAsia"/>
+          <w:color w:val="212121"/>
+          <w:sz w:val="24"/>
+          <w:szCs w:val="24"/>
+          <w:shd w:val="clear" w:color="auto" w:fill="FFFFFF"/>
+          <w:lang w:eastAsia="en-IN"/>
+        </w:rPr>
+        <w:t xml:space="preserve"> </w:t>
+      </w:r>
+      <w:proofErr w:type="spellStart"/>
+      <w:r>
+        <w:rPr>
+          <w:rFonts w:ascii="Microsoft YaHei" w:eastAsia="Microsoft YaHei" w:hAnsi="Microsoft YaHei" w:cs="Times New Roman" w:hint="eastAsia"/>
+          <w:color w:val="212121"/>
+          <w:sz w:val="24"/>
+          <w:szCs w:val="24"/>
+          <w:shd w:val="clear" w:color="auto" w:fill="FFFFFF"/>
+          <w:lang w:eastAsia="en-IN"/>
+        </w:rPr>
+        <w:t>nums</w:t>
+      </w:r>
+      <w:proofErr w:type="spellEnd"/>
+      <w:r>
+        <w:rPr>
+          <w:rFonts w:ascii="Microsoft YaHei" w:eastAsia="Microsoft YaHei" w:hAnsi="Microsoft YaHei" w:cs="Times New Roman" w:hint="eastAsia"/>
+          <w:color w:val="212121"/>
+          <w:sz w:val="24"/>
+          <w:szCs w:val="24"/>
+          <w:shd w:val="clear" w:color="auto" w:fill="FFFFFF"/>
+          <w:lang w:eastAsia="en-IN"/>
+        </w:rPr>
+        <w:t>: List[int]</w:t>
+      </w:r>
+    </w:p>
+    <w:p>
+      <w:pPr>
+        <w:spacing w:after="0" w:line="240" w:lineRule="auto"/>
+        <w:rPr>
+          <w:rFonts w:ascii="Times New Roman" w:eastAsia="Times New Roman" w:hAnsi="Times New Roman" w:cs="Times New Roman"/>
+          <w:sz w:val="24"/>
+          <w:szCs w:val="24"/>
+          <w:lang w:eastAsia="en-IN"/>
+        </w:rPr>
+      </w:pPr>
+      <w:r>
+        <w:rPr>
+          <w:rFonts w:ascii="Microsoft YaHei" w:eastAsia="Microsoft YaHei" w:hAnsi="Microsoft YaHei" w:cs="Times New Roman" w:hint="eastAsia"/>
+          <w:color w:val="212121"/>
+          <w:sz w:val="24"/>
+          <w:szCs w:val="24"/>
+          <w:shd w:val="clear" w:color="auto" w:fill="FFFFFF"/>
+          <w:lang w:eastAsia="en-IN"/>
+        </w:rPr>
+        <w:t>        </w:t>
+      </w:r>
+      <w:proofErr w:type="gramStart"/>
+      <w:r>
+        <w:rPr>
+          <w:rFonts w:ascii="Microsoft YaHei" w:eastAsia="Microsoft YaHei" w:hAnsi="Microsoft YaHei" w:cs="Times New Roman" w:hint="eastAsia"/>
+          <w:color w:val="212121"/>
+          <w:sz w:val="24"/>
+          <w:szCs w:val="24"/>
+          <w:shd w:val="clear" w:color="auto" w:fill="FFFFFF"/>
+          <w:lang w:eastAsia="en-IN"/>
+        </w:rPr>
+        <w:t>:</w:t>
+      </w:r>
+      <w:proofErr w:type="spellStart"/>
+      <w:r>
+        <w:rPr>
+          <w:rFonts w:ascii="Microsoft YaHei" w:eastAsia="Microsoft YaHei" w:hAnsi="Microsoft YaHei" w:cs="Times New Roman" w:hint="eastAsia"/>
+          <w:color w:val="212121"/>
+          <w:sz w:val="24"/>
+          <w:szCs w:val="24"/>
+          <w:shd w:val="clear" w:color="auto" w:fill="FFFFFF"/>
+          <w:lang w:eastAsia="en-IN"/>
+        </w:rPr>
+        <w:t>rtype</w:t>
+      </w:r>
+      <w:proofErr w:type="spellEnd"/>
+      <w:proofErr w:type="gramEnd"/>
+      <w:r>
+        <w:rPr>
+          <w:rFonts w:ascii="Microsoft YaHei" w:eastAsia="Microsoft YaHei" w:hAnsi="Microsoft YaHei" w:cs="Times New Roman" w:hint="eastAsia"/>
+          <w:color w:val="212121"/>
+          <w:sz w:val="24"/>
+          <w:szCs w:val="24"/>
+          <w:shd w:val="clear" w:color="auto" w:fill="FFFFFF"/>
+          <w:lang w:eastAsia="en-IN"/>
+        </w:rPr>
+        <w:t>: int</w:t>
+      </w:r>
+    </w:p>
+    <w:p>
+      <w:pPr>
+        <w:spacing w:after="0" w:line="240" w:lineRule="auto"/>
+        <w:rPr>
+          <w:rFonts w:ascii="Times New Roman" w:eastAsia="Times New Roman" w:hAnsi="Times New Roman" w:cs="Times New Roman"/>
+          <w:sz w:val="24"/>
+          <w:szCs w:val="24"/>
+          <w:lang w:eastAsia="en-IN"/>
+        </w:rPr>
+      </w:pPr>
+      <w:r>
+        <w:rPr>
+          <w:rFonts w:ascii="Microsoft YaHei" w:eastAsia="Microsoft YaHei" w:hAnsi="Microsoft YaHei" w:cs="Times New Roman" w:hint="eastAsia"/>
+          <w:color w:val="212121"/>
+          <w:sz w:val="24"/>
+          <w:szCs w:val="24"/>
+          <w:shd w:val="clear" w:color="auto" w:fill="FFFFFF"/>
+          <w:lang w:eastAsia="en-IN"/>
+        </w:rPr>
+        <w:t>        """</w:t>
+      </w:r>
+    </w:p>
+    <w:p>
+      <w:pPr>
+        <w:spacing w:after="0" w:line="240" w:lineRule="auto"/>
+        <w:rPr>
+          <w:rFonts w:ascii="Times New Roman" w:eastAsia="Times New Roman" w:hAnsi="Times New Roman" w:cs="Times New Roman"/>
+          <w:sz w:val="24"/>
+          <w:szCs w:val="24"/>
+          <w:lang w:eastAsia="en-IN"/>
+        </w:rPr>
+      </w:pPr>
+      <w:r>
+        <w:rPr>
+          <w:rFonts w:ascii="Microsoft YaHei" w:eastAsia="Microsoft YaHei" w:hAnsi="Microsoft YaHei" w:cs="Times New Roman" w:hint="eastAsia"/>
+          <w:color w:val="212121"/>
+          <w:sz w:val="24"/>
+          <w:szCs w:val="24"/>
+          <w:shd w:val="clear" w:color="auto" w:fill="FFFFFF"/>
+          <w:lang w:eastAsia="en-IN"/>
+        </w:rPr>
+        <w:t xml:space="preserve">        sums = </w:t>
+      </w:r>
+      <w:proofErr w:type="spellStart"/>
+      <w:r>
+        <w:rPr>
+          <w:rFonts w:ascii="Microsoft YaHei" w:eastAsia="Microsoft YaHei" w:hAnsi="Microsoft YaHei" w:cs="Times New Roman" w:hint="eastAsia"/>
+          <w:color w:val="212121"/>
+          <w:sz w:val="24"/>
+          <w:szCs w:val="24"/>
+          <w:shd w:val="clear" w:color="auto" w:fill="FFFFFF"/>
+          <w:lang w:eastAsia="en-IN"/>
+        </w:rPr>
+        <w:t>maxs</w:t>
+      </w:r>
+      <w:proofErr w:type="spellEnd"/>
+      <w:r>
+        <w:rPr>
+          <w:rFonts w:ascii="Microsoft YaHei" w:eastAsia="Microsoft YaHei" w:hAnsi="Microsoft YaHei" w:cs="Times New Roman" w:hint="eastAsia"/>
+          <w:color w:val="212121"/>
+          <w:sz w:val="24"/>
+          <w:szCs w:val="24"/>
+          <w:shd w:val="clear" w:color="auto" w:fill="FFFFFF"/>
+          <w:lang w:eastAsia="en-IN"/>
+        </w:rPr>
+        <w:t xml:space="preserve"> = </w:t>
+      </w:r>
+      <w:proofErr w:type="spellStart"/>
+      <w:proofErr w:type="gramStart"/>
+      <w:r>
+        <w:rPr>
+          <w:rFonts w:ascii="Microsoft YaHei" w:eastAsia="Microsoft YaHei" w:hAnsi="Microsoft YaHei" w:cs="Times New Roman" w:hint="eastAsia"/>
+          <w:color w:val="212121"/>
+          <w:sz w:val="24"/>
+          <w:szCs w:val="24"/>
+          <w:shd w:val="clear" w:color="auto" w:fill="FFFFFF"/>
+          <w:lang w:eastAsia="en-IN"/>
+        </w:rPr>
+        <w:t>nums</w:t>
+      </w:r>
+      <w:proofErr w:type="spellEnd"/>
+      <w:r>
+        <w:rPr>
+          <w:rFonts w:ascii="Microsoft YaHei" w:eastAsia="Microsoft YaHei" w:hAnsi="Microsoft YaHei" w:cs="Times New Roman" w:hint="eastAsia"/>
+          <w:color w:val="212121"/>
+          <w:sz w:val="24"/>
+          <w:szCs w:val="24"/>
+          <w:shd w:val="clear" w:color="auto" w:fill="FFFFFF"/>
+          <w:lang w:eastAsia="en-IN"/>
+        </w:rPr>
+        <w:t>[</w:t>
+      </w:r>
+      <w:proofErr w:type="gramEnd"/>
+      <w:r>
+        <w:rPr>
+          <w:rFonts w:ascii="Microsoft YaHei" w:eastAsia="Microsoft YaHei" w:hAnsi="Microsoft YaHei" w:cs="Times New Roman" w:hint="eastAsia"/>
+          <w:color w:val="212121"/>
+          <w:sz w:val="24"/>
+          <w:szCs w:val="24"/>
+          <w:shd w:val="clear" w:color="auto" w:fill="FFFFFF"/>
+          <w:lang w:eastAsia="en-IN"/>
+        </w:rPr>
+        <w:t>0] </w:t>
+      </w:r>
+    </w:p>
+    <w:p>
+      <w:pPr>
+        <w:spacing w:after="0" w:line="240" w:lineRule="auto"/>
+        <w:rPr>
+          <w:rFonts w:ascii="Times New Roman" w:eastAsia="Times New Roman" w:hAnsi="Times New Roman" w:cs="Times New Roman"/>
+          <w:sz w:val="24"/>
+          <w:szCs w:val="24"/>
+          <w:lang w:eastAsia="en-IN"/>
+        </w:rPr>
+      </w:pPr>
+      <w:r>
+        <w:rPr>
+          <w:rFonts w:ascii="Microsoft YaHei" w:eastAsia="Microsoft YaHei" w:hAnsi="Microsoft YaHei" w:cs="Times New Roman" w:hint="eastAsia"/>
+          <w:color w:val="212121"/>
+          <w:sz w:val="24"/>
+          <w:szCs w:val="24"/>
+          <w:shd w:val="clear" w:color="auto" w:fill="FFFFFF"/>
+          <w:lang w:eastAsia="en-IN"/>
+        </w:rPr>
+        <w:t xml:space="preserve">        for </w:t>
+      </w:r>
+      <w:proofErr w:type="spellStart"/>
+      <w:r>
+        <w:rPr>
+          <w:rFonts w:ascii="Microsoft YaHei" w:eastAsia="Microsoft YaHei" w:hAnsi="Microsoft YaHei" w:cs="Times New Roman" w:hint="eastAsia"/>
+          <w:color w:val="212121"/>
+          <w:sz w:val="24"/>
+          <w:szCs w:val="24"/>
+          <w:shd w:val="clear" w:color="auto" w:fill="FFFFFF"/>
+          <w:lang w:eastAsia="en-IN"/>
+        </w:rPr>
+        <w:t>i</w:t>
+      </w:r>
+      <w:proofErr w:type="spellEnd"/>
+      <w:r>
+        <w:rPr>
+          <w:rFonts w:ascii="Microsoft YaHei" w:eastAsia="Microsoft YaHei" w:hAnsi="Microsoft YaHei" w:cs="Times New Roman" w:hint="eastAsia"/>
+          <w:color w:val="212121"/>
+          <w:sz w:val="24"/>
+          <w:szCs w:val="24"/>
+          <w:shd w:val="clear" w:color="auto" w:fill="FFFFFF"/>
+          <w:lang w:eastAsia="en-IN"/>
+        </w:rPr>
+        <w:t xml:space="preserve"> in range(</w:t>
+      </w:r>
+      <w:proofErr w:type="gramStart"/>
+      <w:r>
+        <w:rPr>
+          <w:rFonts w:ascii="Microsoft YaHei" w:eastAsia="Microsoft YaHei" w:hAnsi="Microsoft YaHei" w:cs="Times New Roman" w:hint="eastAsia"/>
+          <w:color w:val="212121"/>
+          <w:sz w:val="24"/>
+          <w:szCs w:val="24"/>
+          <w:shd w:val="clear" w:color="auto" w:fill="FFFFFF"/>
+          <w:lang w:eastAsia="en-IN"/>
+        </w:rPr>
+        <w:t>1,len</w:t>
+      </w:r>
+      <w:proofErr w:type="gramEnd"/>
+      <w:r>
+        <w:rPr>
+          <w:rFonts w:ascii="Microsoft YaHei" w:eastAsia="Microsoft YaHei" w:hAnsi="Microsoft YaHei" w:cs="Times New Roman" w:hint="eastAsia"/>
+          <w:color w:val="212121"/>
+          <w:sz w:val="24"/>
+          <w:szCs w:val="24"/>
+          <w:shd w:val="clear" w:color="auto" w:fill="FFFFFF"/>
+          <w:lang w:eastAsia="en-IN"/>
+        </w:rPr>
+        <w:t>(</w:t>
+      </w:r>
+      <w:proofErr w:type="spellStart"/>
+      <w:r>
+        <w:rPr>
+          <w:rFonts w:ascii="Microsoft YaHei" w:eastAsia="Microsoft YaHei" w:hAnsi="Microsoft YaHei" w:cs="Times New Roman" w:hint="eastAsia"/>
+          <w:color w:val="212121"/>
+          <w:sz w:val="24"/>
+          <w:szCs w:val="24"/>
+          <w:shd w:val="clear" w:color="auto" w:fill="FFFFFF"/>
+          <w:lang w:eastAsia="en-IN"/>
+        </w:rPr>
+        <w:t>nums</w:t>
+      </w:r>
+      <w:proofErr w:type="spellEnd"/>
+      <w:r>
+        <w:rPr>
+          <w:rFonts w:ascii="Microsoft YaHei" w:eastAsia="Microsoft YaHei" w:hAnsi="Microsoft YaHei" w:cs="Times New Roman" w:hint="eastAsia"/>
+          <w:color w:val="212121"/>
+          <w:sz w:val="24"/>
+          <w:szCs w:val="24"/>
+          <w:shd w:val="clear" w:color="auto" w:fill="FFFFFF"/>
+          <w:lang w:eastAsia="en-IN"/>
+        </w:rPr>
+        <w:t>)):</w:t>
+      </w:r>
+    </w:p>
+    <w:p>
+      <w:pPr>
+        <w:spacing w:after="0" w:line="240" w:lineRule="auto"/>
+        <w:rPr>
+          <w:rFonts w:ascii="Times New Roman" w:eastAsia="Times New Roman" w:hAnsi="Times New Roman" w:cs="Times New Roman"/>
+          <w:sz w:val="24"/>
+          <w:szCs w:val="24"/>
+          <w:lang w:eastAsia="en-IN"/>
+        </w:rPr>
+      </w:pPr>
+      <w:r>
+        <w:rPr>
+          <w:rFonts w:ascii="Microsoft YaHei" w:eastAsia="Microsoft YaHei" w:hAnsi="Microsoft YaHei" w:cs="Times New Roman" w:hint="eastAsia"/>
+          <w:color w:val="212121"/>
+          <w:sz w:val="24"/>
+          <w:szCs w:val="24"/>
+          <w:shd w:val="clear" w:color="auto" w:fill="FFFFFF"/>
+          <w:lang w:eastAsia="en-IN"/>
+        </w:rPr>
+        <w:t>            sums = max(</w:t>
+      </w:r>
+      <w:proofErr w:type="spellStart"/>
+      <w:r>
+        <w:rPr>
+          <w:rFonts w:ascii="Microsoft YaHei" w:eastAsia="Microsoft YaHei" w:hAnsi="Microsoft YaHei" w:cs="Times New Roman" w:hint="eastAsia"/>
+          <w:color w:val="212121"/>
+          <w:sz w:val="24"/>
+          <w:szCs w:val="24"/>
+          <w:shd w:val="clear" w:color="auto" w:fill="FFFFFF"/>
+          <w:lang w:eastAsia="en-IN"/>
+        </w:rPr>
+        <w:t>sums+nums</w:t>
+      </w:r>
+      <w:proofErr w:type="spellEnd"/>
+      <w:r>
+        <w:rPr>
+          <w:rFonts w:ascii="Microsoft YaHei" w:eastAsia="Microsoft YaHei" w:hAnsi="Microsoft YaHei" w:cs="Times New Roman" w:hint="eastAsia"/>
+          <w:color w:val="212121"/>
+          <w:sz w:val="24"/>
+          <w:szCs w:val="24"/>
+          <w:shd w:val="clear" w:color="auto" w:fill="FFFFFF"/>
+          <w:lang w:eastAsia="en-IN"/>
+        </w:rPr>
+        <w:t>[</w:t>
+      </w:r>
+      <w:proofErr w:type="spellStart"/>
+      <w:r>
+        <w:rPr>
+          <w:rFonts w:ascii="Microsoft YaHei" w:eastAsia="Microsoft YaHei" w:hAnsi="Microsoft YaHei" w:cs="Times New Roman" w:hint="eastAsia"/>
+          <w:color w:val="212121"/>
+          <w:sz w:val="24"/>
+          <w:szCs w:val="24"/>
+          <w:shd w:val="clear" w:color="auto" w:fill="FFFFFF"/>
+          <w:lang w:eastAsia="en-IN"/>
+        </w:rPr>
+        <w:t>i</w:t>
+      </w:r>
+      <w:proofErr w:type="spellEnd"/>
+      <w:proofErr w:type="gramStart"/>
+      <w:r>
+        <w:rPr>
+          <w:rFonts w:ascii="Microsoft YaHei" w:eastAsia="Microsoft YaHei" w:hAnsi="Microsoft YaHei" w:cs="Times New Roman" w:hint="eastAsia"/>
+          <w:color w:val="212121"/>
+          <w:sz w:val="24"/>
+          <w:szCs w:val="24"/>
+          <w:shd w:val="clear" w:color="auto" w:fill="FFFFFF"/>
+          <w:lang w:eastAsia="en-IN"/>
+        </w:rPr>
+        <w:t>],</w:t>
+      </w:r>
+      <w:proofErr w:type="spellStart"/>
+      <w:r>
+        <w:rPr>
+          <w:rFonts w:ascii="Microsoft YaHei" w:eastAsia="Microsoft YaHei" w:hAnsi="Microsoft YaHei" w:cs="Times New Roman" w:hint="eastAsia"/>
+          <w:color w:val="212121"/>
+          <w:sz w:val="24"/>
+          <w:szCs w:val="24"/>
+          <w:shd w:val="clear" w:color="auto" w:fill="FFFFFF"/>
+          <w:lang w:eastAsia="en-IN"/>
+        </w:rPr>
+        <w:t>nums</w:t>
+      </w:r>
+      <w:proofErr w:type="spellEnd"/>
+      <w:proofErr w:type="gramEnd"/>
+      <w:r>
+        <w:rPr>
+          <w:rFonts w:ascii="Microsoft YaHei" w:eastAsia="Microsoft YaHei" w:hAnsi="Microsoft YaHei" w:cs="Times New Roman" w:hint="eastAsia"/>
+          <w:color w:val="212121"/>
+          <w:sz w:val="24"/>
+          <w:szCs w:val="24"/>
+          <w:shd w:val="clear" w:color="auto" w:fill="FFFFFF"/>
+          <w:lang w:eastAsia="en-IN"/>
+        </w:rPr>
+        <w:t>[</w:t>
+      </w:r>
+      <w:proofErr w:type="spellStart"/>
+      <w:r>
+        <w:rPr>
+          <w:rFonts w:ascii="Microsoft YaHei" w:eastAsia="Microsoft YaHei" w:hAnsi="Microsoft YaHei" w:cs="Times New Roman" w:hint="eastAsia"/>
+          <w:color w:val="212121"/>
+          <w:sz w:val="24"/>
+          <w:szCs w:val="24"/>
+          <w:shd w:val="clear" w:color="auto" w:fill="FFFFFF"/>
+          <w:lang w:eastAsia="en-IN"/>
+        </w:rPr>
+        <w:t>i</w:t>
+      </w:r>
+      <w:proofErr w:type="spellEnd"/>
+      <w:r>
+        <w:rPr>
+          <w:rFonts w:ascii="Microsoft YaHei" w:eastAsia="Microsoft YaHei" w:hAnsi="Microsoft YaHei" w:cs="Times New Roman" w:hint="eastAsia"/>
+          <w:color w:val="212121"/>
+          <w:sz w:val="24"/>
+          <w:szCs w:val="24"/>
+          <w:shd w:val="clear" w:color="auto" w:fill="FFFFFF"/>
+          <w:lang w:eastAsia="en-IN"/>
+        </w:rPr>
+        <w:t>])</w:t>
+      </w:r>
+    </w:p>
+    <w:p>
+      <w:pPr>
+        <w:spacing w:after="0" w:line="240" w:lineRule="auto"/>
+        <w:rPr>
+          <w:rFonts w:ascii="Times New Roman" w:eastAsia="Times New Roman" w:hAnsi="Times New Roman" w:cs="Times New Roman"/>
+          <w:sz w:val="24"/>
+          <w:szCs w:val="24"/>
+          <w:lang w:eastAsia="en-IN"/>
+        </w:rPr>
+      </w:pPr>
+      <w:r>
+        <w:rPr>
+          <w:rFonts w:ascii="Microsoft YaHei" w:eastAsia="Microsoft YaHei" w:hAnsi="Microsoft YaHei" w:cs="Times New Roman" w:hint="eastAsia"/>
+          <w:color w:val="212121"/>
+          <w:sz w:val="24"/>
+          <w:szCs w:val="24"/>
+          <w:shd w:val="clear" w:color="auto" w:fill="FFFFFF"/>
+          <w:lang w:eastAsia="en-IN"/>
+        </w:rPr>
+        <w:t>            </w:t>
+      </w:r>
+      <w:proofErr w:type="spellStart"/>
+      <w:r>
+        <w:rPr>
+          <w:rFonts w:ascii="Microsoft YaHei" w:eastAsia="Microsoft YaHei" w:hAnsi="Microsoft YaHei" w:cs="Times New Roman" w:hint="eastAsia"/>
+          <w:color w:val="212121"/>
+          <w:sz w:val="24"/>
+          <w:szCs w:val="24"/>
+          <w:shd w:val="clear" w:color="auto" w:fill="FFFFFF"/>
+          <w:lang w:eastAsia="en-IN"/>
+        </w:rPr>
+        <w:t>maxs</w:t>
+      </w:r>
+      <w:proofErr w:type="spellEnd"/>
+      <w:r>
+        <w:rPr>
+          <w:rFonts w:ascii="Microsoft YaHei" w:eastAsia="Microsoft YaHei" w:hAnsi="Microsoft YaHei" w:cs="Times New Roman" w:hint="eastAsia"/>
+          <w:color w:val="212121"/>
+          <w:sz w:val="24"/>
+          <w:szCs w:val="24"/>
+          <w:shd w:val="clear" w:color="auto" w:fill="FFFFFF"/>
+          <w:lang w:eastAsia="en-IN"/>
+        </w:rPr>
+        <w:t xml:space="preserve"> = max(</w:t>
+      </w:r>
+      <w:proofErr w:type="spellStart"/>
+      <w:proofErr w:type="gramStart"/>
+      <w:r>
+        <w:rPr>
+          <w:rFonts w:ascii="Microsoft YaHei" w:eastAsia="Microsoft YaHei" w:hAnsi="Microsoft YaHei" w:cs="Times New Roman" w:hint="eastAsia"/>
+          <w:color w:val="212121"/>
+          <w:sz w:val="24"/>
+          <w:szCs w:val="24"/>
+          <w:shd w:val="clear" w:color="auto" w:fill="FFFFFF"/>
+          <w:lang w:eastAsia="en-IN"/>
+        </w:rPr>
+        <w:t>sums,maxs</w:t>
+      </w:r>
+      <w:proofErr w:type="spellEnd"/>
+      <w:proofErr w:type="gramEnd"/>
+      <w:r>
+        <w:rPr>
+          <w:rFonts w:ascii="Microsoft YaHei" w:eastAsia="Microsoft YaHei" w:hAnsi="Microsoft YaHei" w:cs="Times New Roman" w:hint="eastAsia"/>
+          <w:color w:val="212121"/>
+          <w:sz w:val="24"/>
+          <w:szCs w:val="24"/>
+          <w:shd w:val="clear" w:color="auto" w:fill="FFFFFF"/>
+          <w:lang w:eastAsia="en-IN"/>
+        </w:rPr>
+        <w:t>)</w:t>
+      </w:r>
+    </w:p>
+    <w:p>
+      <w:pPr>
+        <w:spacing w:after="0" w:line="240" w:lineRule="auto"/>
+        <w:rPr>
+          <w:rFonts w:ascii="Times New Roman" w:eastAsia="Times New Roman" w:hAnsi="Times New Roman" w:cs="Times New Roman"/>
+          <w:sz w:val="24"/>
+          <w:szCs w:val="24"/>
+          <w:lang w:eastAsia="en-IN"/>
+        </w:rPr>
+      </w:pPr>
+      <w:r>
+        <w:rPr>
+          <w:rFonts w:ascii="Microsoft YaHei" w:eastAsia="Microsoft YaHei" w:hAnsi="Microsoft YaHei" w:cs="Times New Roman" w:hint="eastAsia"/>
+          <w:color w:val="212121"/>
+          <w:sz w:val="24"/>
+          <w:szCs w:val="24"/>
+          <w:shd w:val="clear" w:color="auto" w:fill="FFFFFF"/>
+          <w:lang w:eastAsia="en-IN"/>
+        </w:rPr>
+        <w:t>            </w:t>
+      </w:r>
+    </w:p>
+    <w:p>
+      <w:pPr>
+        <w:spacing w:after="0" w:line="240" w:lineRule="auto"/>
+        <w:rPr>
+          <w:rFonts w:ascii="Times New Roman" w:eastAsia="Times New Roman" w:hAnsi="Times New Roman" w:cs="Times New Roman"/>
+          <w:sz w:val="24"/>
+          <w:szCs w:val="24"/>
+          <w:lang w:eastAsia="en-IN"/>
+        </w:rPr>
+      </w:pPr>
+      <w:r>
+        <w:rPr>
+          <w:rFonts w:ascii="Microsoft YaHei" w:eastAsia="Microsoft YaHei" w:hAnsi="Microsoft YaHei" w:cs="Times New Roman" w:hint="eastAsia"/>
+          <w:color w:val="212121"/>
+          <w:sz w:val="24"/>
+          <w:szCs w:val="24"/>
+          <w:shd w:val="clear" w:color="auto" w:fill="FFFFFF"/>
+          <w:lang w:eastAsia="en-IN"/>
+        </w:rPr>
+        <w:t xml:space="preserve">        return </w:t>
+      </w:r>
+      <w:proofErr w:type="spellStart"/>
+      <w:r>
+        <w:rPr>
+          <w:rFonts w:ascii="Microsoft YaHei" w:eastAsia="Microsoft YaHei" w:hAnsi="Microsoft YaHei" w:cs="Times New Roman" w:hint="eastAsia"/>
+          <w:color w:val="212121"/>
+          <w:sz w:val="24"/>
+          <w:szCs w:val="24"/>
+          <w:shd w:val="clear" w:color="auto" w:fill="FFFFFF"/>
+          <w:lang w:eastAsia="en-IN"/>
+        </w:rPr>
+        <w:t>maxs</w:t>
+      </w:r>
+      <w:proofErr w:type="spellEnd"/>
+    </w:p>
+    <w:p>
+      <w:pPr>
+        <w:spacing w:after="0" w:line="240" w:lineRule="auto"/>
+        <w:rPr>
+          <w:rFonts w:ascii="Times New Roman" w:eastAsia="Times New Roman" w:hAnsi="Times New Roman" w:cs="Times New Roman"/>
+          <w:sz w:val="24"/>
+          <w:szCs w:val="24"/>
+          <w:lang w:eastAsia="en-IN"/>
+        </w:rPr>
+      </w:pPr>
+      <w:r>
+        <w:rPr>
+          <w:rFonts w:ascii="Microsoft YaHei" w:eastAsia="Microsoft YaHei" w:hAnsi="Microsoft YaHei" w:cs="Times New Roman" w:hint="eastAsia"/>
+          <w:color w:val="212121"/>
+          <w:sz w:val="24"/>
+          <w:szCs w:val="24"/>
+          <w:shd w:val="clear" w:color="auto" w:fill="FFFFFF"/>
+          <w:lang w:eastAsia="en-IN"/>
+        </w:rPr>
+        <w:t>66. Plus One</w:t>
+      </w:r>
+    </w:p>
+    <w:p>
+      <w:pPr>
+        <w:spacing w:after="0" w:line="240" w:lineRule="auto"/>
+        <w:rPr>
+          <w:rFonts w:ascii="Times New Roman" w:eastAsia="Times New Roman" w:hAnsi="Times New Roman" w:cs="Times New Roman"/>
+          <w:sz w:val="24"/>
+          <w:szCs w:val="24"/>
+          <w:lang w:eastAsia="en-IN"/>
+        </w:rPr>
+      </w:pPr>
+    </w:p>
+    <w:p>
+      <w:pPr>
+        <w:spacing w:after="0" w:line="240" w:lineRule="auto"/>
+        <w:rPr>
+          <w:rFonts w:ascii="Times New Roman" w:eastAsia="Times New Roman" w:hAnsi="Times New Roman" w:cs="Times New Roman"/>
+          <w:sz w:val="24"/>
+          <w:szCs w:val="24"/>
+          <w:lang w:eastAsia="en-IN"/>
+        </w:rPr>
+      </w:pPr>
+      <w:r>
+        <w:rPr>
+          <w:rFonts w:ascii="Microsoft YaHei" w:eastAsia="Microsoft YaHei" w:hAnsi="Microsoft YaHei" w:cs="Times New Roman"/>
+          <w:noProof/>
+          <w:color w:val="212121"/>
+          <w:sz w:val="16"/>
+          <w:szCs w:val="16"/>
+          <w:bdr w:val="none" w:sz="0" w:space="0" w:color="auto" w:frame="1"/>
+          <w:shd w:val="clear" w:color="auto" w:fill="FFFFFF"/>
+          <w:lang w:eastAsia="en-IN"/>
+        </w:rPr>
+        <w:drawing>
+          <wp:inline distT="0" distB="0" distL="0" distR="0" wp14:anchorId="633872E5" wp14:editId="52E0BFDD">
+            <wp:extent cx="5730240" cy="2522220"/>
+            <wp:effectExtent l="0" t="0" r="3810" b="0"/>
+            <wp:docPr id="6" name="Picture 6" descr="Graphical user interface, text, application&#10;&#10;Description automatically generated"/>
+            <wp:cNvGraphicFramePr>
+              <a:graphicFrameLocks xmlns:a="http://schemas.openxmlformats.org/drawingml/2006/main" noChangeAspect="1"/>
+            </wp:cNvGraphicFramePr>
+            <a:graphic xmlns:a="http://schemas.openxmlformats.org/drawingml/2006/main">
+              <a:graphicData uri="http://schemas.openxmlformats.org/drawingml/2006/picture">
+                <pic:pic xmlns:pic="http://schemas.openxmlformats.org/drawingml/2006/picture">
+                  <pic:nvPicPr>
+                    <pic:cNvPr id="6" name="Picture 6" descr="Graphical user interface, text, application&#10;&#10;Description automatically generated"/>
+                    <pic:cNvPicPr>
+                      <a:picLocks noChangeAspect="1" noChangeArrowheads="1"/>
+                    </pic:cNvPicPr>
+                  </pic:nvPicPr>
+                  <pic:blipFill>
+                    <a:blip r:embed="rId9" cstate="print">
+                      <a:extLst>
+                        <a:ext uri="{28A0092B-C50C-407E-A947-70E740481C1C}">
+                          <a14:useLocalDpi xmlns:a14="http://schemas.microsoft.com/office/drawing/2010/main" val="0"/>
+                        </a:ext>
+                      </a:extLst>
+                    </a:blip>
+                    <a:srcRect/>
+                    <a:stretch>
+                      <a:fillRect/>
+                    </a:stretch>
+                  </pic:blipFill>
+                  <pic:spPr bwMode="auto">
+                    <a:xfrm>
+                      <a:off x="0" y="0"/>
+                      <a:ext cx="5730240" cy="2522220"/>
+                    </a:xfrm>
+                    <a:prstGeom prst="rect">
+                      <a:avLst/>
+                    </a:prstGeom>
+                    <a:noFill/>
+                    <a:ln>
+                      <a:noFill/>
+                    </a:ln>
+                  </pic:spPr>
+                </pic:pic>
+              </a:graphicData>
+            </a:graphic>
+          </wp:inline>
+        </w:drawing>
+      </w:r>
+    </w:p>
+    <w:p>
+      <w:pPr>
+        <w:spacing w:after="0" w:line="240" w:lineRule="auto"/>
+        <w:rPr>
+          <w:rFonts w:ascii="Times New Roman" w:eastAsia="Times New Roman" w:hAnsi="Times New Roman" w:cs="Times New Roman"/>
+          <w:sz w:val="24"/>
+          <w:szCs w:val="24"/>
+          <w:lang w:eastAsia="en-IN"/>
+        </w:rPr>
+      </w:pPr>
+    </w:p>
+    <w:p>
+      <w:pPr>
+        <w:spacing w:after="0" w:line="240" w:lineRule="auto"/>
+        <w:rPr>
+          <w:rFonts w:ascii="Times New Roman" w:eastAsia="Times New Roman" w:hAnsi="Times New Roman" w:cs="Times New Roman"/>
+          <w:sz w:val="24"/>
+          <w:szCs w:val="24"/>
+          <w:lang w:eastAsia="en-IN"/>
+        </w:rPr>
+      </w:pPr>
+      <w:r>
+        <w:rPr>
+          <w:rFonts w:ascii="Microsoft YaHei" w:eastAsia="Microsoft YaHei" w:hAnsi="Microsoft YaHei" w:cs="Times New Roman" w:hint="eastAsia"/>
+          <w:color w:val="212121"/>
+          <w:sz w:val="20"/>
+          <w:szCs w:val="20"/>
+          <w:shd w:val="clear" w:color="auto" w:fill="FFFFFF"/>
+          <w:lang w:eastAsia="en-IN"/>
+        </w:rPr>
+        <w:t>class Solution(object):</w:t>
+      </w:r>
+    </w:p>
+    <w:p>
+      <w:pPr>
+        <w:spacing w:after="0" w:line="240" w:lineRule="auto"/>
+        <w:rPr>
+          <w:rFonts w:ascii="Times New Roman" w:eastAsia="Times New Roman" w:hAnsi="Times New Roman" w:cs="Times New Roman"/>
+          <w:sz w:val="24"/>
+          <w:szCs w:val="24"/>
+          <w:lang w:eastAsia="en-IN"/>
+        </w:rPr>
+      </w:pPr>
+      <w:r>
+        <w:rPr>
+          <w:rFonts w:ascii="Microsoft YaHei" w:eastAsia="Microsoft YaHei" w:hAnsi="Microsoft YaHei" w:cs="Times New Roman" w:hint="eastAsia"/>
+          <w:color w:val="212121"/>
+          <w:sz w:val="20"/>
+          <w:szCs w:val="20"/>
+          <w:shd w:val="clear" w:color="auto" w:fill="FFFFFF"/>
+          <w:lang w:eastAsia="en-IN"/>
+        </w:rPr>
+        <w:t xml:space="preserve">    def </w:t>
+      </w:r>
+      <w:proofErr w:type="spellStart"/>
+      <w:proofErr w:type="gramStart"/>
+      <w:r>
+        <w:rPr>
+          <w:rFonts w:ascii="Microsoft YaHei" w:eastAsia="Microsoft YaHei" w:hAnsi="Microsoft YaHei" w:cs="Times New Roman" w:hint="eastAsia"/>
+          <w:color w:val="212121"/>
+          <w:sz w:val="20"/>
+          <w:szCs w:val="20"/>
+          <w:shd w:val="clear" w:color="auto" w:fill="FFFFFF"/>
+          <w:lang w:eastAsia="en-IN"/>
+        </w:rPr>
+        <w:t>plusOne</w:t>
+      </w:r>
+      <w:proofErr w:type="spellEnd"/>
+      <w:r>
+        <w:rPr>
+          <w:rFonts w:ascii="Microsoft YaHei" w:eastAsia="Microsoft YaHei" w:hAnsi="Microsoft YaHei" w:cs="Times New Roman" w:hint="eastAsia"/>
+          <w:color w:val="212121"/>
+          <w:sz w:val="20"/>
+          <w:szCs w:val="20"/>
+          <w:shd w:val="clear" w:color="auto" w:fill="FFFFFF"/>
+          <w:lang w:eastAsia="en-IN"/>
+        </w:rPr>
+        <w:t>(</w:t>
+      </w:r>
+      <w:proofErr w:type="gramEnd"/>
+      <w:r>
+        <w:rPr>
+          <w:rFonts w:ascii="Microsoft YaHei" w:eastAsia="Microsoft YaHei" w:hAnsi="Microsoft YaHei" w:cs="Times New Roman" w:hint="eastAsia"/>
+          <w:color w:val="212121"/>
+          <w:sz w:val="20"/>
+          <w:szCs w:val="20"/>
+          <w:shd w:val="clear" w:color="auto" w:fill="FFFFFF"/>
+          <w:lang w:eastAsia="en-IN"/>
+        </w:rPr>
+        <w:t>self, digits):</w:t>
+      </w:r>
+    </w:p>
+    <w:p>
+      <w:pPr>
+        <w:spacing w:after="0" w:line="240" w:lineRule="auto"/>
+        <w:rPr>
+          <w:rFonts w:ascii="Times New Roman" w:eastAsia="Times New Roman" w:hAnsi="Times New Roman" w:cs="Times New Roman"/>
+          <w:sz w:val="24"/>
+          <w:szCs w:val="24"/>
+          <w:lang w:eastAsia="en-IN"/>
+        </w:rPr>
+      </w:pPr>
+      <w:r>
+        <w:rPr>
+          <w:rFonts w:ascii="Microsoft YaHei" w:eastAsia="Microsoft YaHei" w:hAnsi="Microsoft YaHei" w:cs="Times New Roman" w:hint="eastAsia"/>
+          <w:color w:val="212121"/>
+          <w:sz w:val="20"/>
+          <w:szCs w:val="20"/>
+          <w:shd w:val="clear" w:color="auto" w:fill="FFFFFF"/>
+          <w:lang w:eastAsia="en-IN"/>
+        </w:rPr>
+        <w:t>        result = []</w:t>
+      </w:r>
+    </w:p>
+    <w:p>
+      <w:pPr>
+        <w:spacing w:after="0" w:line="240" w:lineRule="auto"/>
+        <w:rPr>
+          <w:rFonts w:ascii="Times New Roman" w:eastAsia="Times New Roman" w:hAnsi="Times New Roman" w:cs="Times New Roman"/>
+          <w:sz w:val="24"/>
+          <w:szCs w:val="24"/>
+          <w:lang w:eastAsia="en-IN"/>
+        </w:rPr>
+      </w:pPr>
+      <w:r>
+        <w:rPr>
+          <w:rFonts w:ascii="Microsoft YaHei" w:eastAsia="Microsoft YaHei" w:hAnsi="Microsoft YaHei" w:cs="Times New Roman" w:hint="eastAsia"/>
+          <w:color w:val="212121"/>
+          <w:sz w:val="20"/>
+          <w:szCs w:val="20"/>
+          <w:shd w:val="clear" w:color="auto" w:fill="FFFFFF"/>
+          <w:lang w:eastAsia="en-IN"/>
+        </w:rPr>
+        <w:t>        </w:t>
+      </w:r>
+      <w:proofErr w:type="spellStart"/>
+      <w:r>
+        <w:rPr>
+          <w:rFonts w:ascii="Microsoft YaHei" w:eastAsia="Microsoft YaHei" w:hAnsi="Microsoft YaHei" w:cs="Times New Roman" w:hint="eastAsia"/>
+          <w:color w:val="212121"/>
+          <w:sz w:val="20"/>
+          <w:szCs w:val="20"/>
+          <w:shd w:val="clear" w:color="auto" w:fill="FFFFFF"/>
+          <w:lang w:eastAsia="en-IN"/>
+        </w:rPr>
+        <w:t>str_digits</w:t>
+      </w:r>
+      <w:proofErr w:type="spellEnd"/>
+      <w:r>
+        <w:rPr>
+          <w:rFonts w:ascii="Microsoft YaHei" w:eastAsia="Microsoft YaHei" w:hAnsi="Microsoft YaHei" w:cs="Times New Roman" w:hint="eastAsia"/>
+          <w:color w:val="212121"/>
+          <w:sz w:val="20"/>
+          <w:szCs w:val="20"/>
+          <w:shd w:val="clear" w:color="auto" w:fill="FFFFFF"/>
+          <w:lang w:eastAsia="en-IN"/>
+        </w:rPr>
+        <w:t xml:space="preserve"> = '</w:t>
+      </w:r>
+      <w:proofErr w:type="gramStart"/>
+      <w:r>
+        <w:rPr>
+          <w:rFonts w:ascii="Microsoft YaHei" w:eastAsia="Microsoft YaHei" w:hAnsi="Microsoft YaHei" w:cs="Times New Roman" w:hint="eastAsia"/>
+          <w:color w:val="212121"/>
+          <w:sz w:val="20"/>
+          <w:szCs w:val="20"/>
+          <w:shd w:val="clear" w:color="auto" w:fill="FFFFFF"/>
+          <w:lang w:eastAsia="en-IN"/>
+        </w:rPr>
+        <w:t>'.join</w:t>
+      </w:r>
+      <w:proofErr w:type="gramEnd"/>
+      <w:r>
+        <w:rPr>
+          <w:rFonts w:ascii="Microsoft YaHei" w:eastAsia="Microsoft YaHei" w:hAnsi="Microsoft YaHei" w:cs="Times New Roman" w:hint="eastAsia"/>
+          <w:color w:val="212121"/>
+          <w:sz w:val="20"/>
+          <w:szCs w:val="20"/>
+          <w:shd w:val="clear" w:color="auto" w:fill="FFFFFF"/>
+          <w:lang w:eastAsia="en-IN"/>
+        </w:rPr>
+        <w:t>(str(</w:t>
+      </w:r>
+      <w:proofErr w:type="spellStart"/>
+      <w:r>
+        <w:rPr>
+          <w:rFonts w:ascii="Microsoft YaHei" w:eastAsia="Microsoft YaHei" w:hAnsi="Microsoft YaHei" w:cs="Times New Roman" w:hint="eastAsia"/>
+          <w:color w:val="212121"/>
+          <w:sz w:val="20"/>
+          <w:szCs w:val="20"/>
+          <w:shd w:val="clear" w:color="auto" w:fill="FFFFFF"/>
+          <w:lang w:eastAsia="en-IN"/>
+        </w:rPr>
+        <w:t>i</w:t>
+      </w:r>
+      <w:proofErr w:type="spellEnd"/>
+      <w:r>
+        <w:rPr>
+          <w:rFonts w:ascii="Microsoft YaHei" w:eastAsia="Microsoft YaHei" w:hAnsi="Microsoft YaHei" w:cs="Times New Roman" w:hint="eastAsia"/>
+          <w:color w:val="212121"/>
+          <w:sz w:val="20"/>
+          <w:szCs w:val="20"/>
+          <w:shd w:val="clear" w:color="auto" w:fill="FFFFFF"/>
+          <w:lang w:eastAsia="en-IN"/>
+        </w:rPr>
+        <w:t xml:space="preserve">) for </w:t>
+      </w:r>
+      <w:proofErr w:type="spellStart"/>
+      <w:r>
+        <w:rPr>
+          <w:rFonts w:ascii="Microsoft YaHei" w:eastAsia="Microsoft YaHei" w:hAnsi="Microsoft YaHei" w:cs="Times New Roman" w:hint="eastAsia"/>
+          <w:color w:val="212121"/>
+          <w:sz w:val="20"/>
+          <w:szCs w:val="20"/>
+          <w:shd w:val="clear" w:color="auto" w:fill="FFFFFF"/>
+          <w:lang w:eastAsia="en-IN"/>
+        </w:rPr>
+        <w:t>i</w:t>
+      </w:r>
+      <w:proofErr w:type="spellEnd"/>
+      <w:r>
+        <w:rPr>
+          <w:rFonts w:ascii="Microsoft YaHei" w:eastAsia="Microsoft YaHei" w:hAnsi="Microsoft YaHei" w:cs="Times New Roman" w:hint="eastAsia"/>
+          <w:color w:val="212121"/>
+          <w:sz w:val="20"/>
+          <w:szCs w:val="20"/>
+          <w:shd w:val="clear" w:color="auto" w:fill="FFFFFF"/>
+          <w:lang w:eastAsia="en-IN"/>
+        </w:rPr>
+        <w:t xml:space="preserve"> in digits)</w:t>
+      </w:r>
+    </w:p>
+    <w:p>
+      <w:pPr>
+        <w:spacing w:after="0" w:line="240" w:lineRule="auto"/>
+        <w:rPr>
+          <w:rFonts w:ascii="Times New Roman" w:eastAsia="Times New Roman" w:hAnsi="Times New Roman" w:cs="Times New Roman"/>
+          <w:sz w:val="24"/>
+          <w:szCs w:val="24"/>
+          <w:lang w:eastAsia="en-IN"/>
+        </w:rPr>
+      </w:pPr>
+      <w:r>
+        <w:rPr>
+          <w:rFonts w:ascii="Microsoft YaHei" w:eastAsia="Microsoft YaHei" w:hAnsi="Microsoft YaHei" w:cs="Times New Roman" w:hint="eastAsia"/>
+          <w:color w:val="212121"/>
+          <w:sz w:val="20"/>
+          <w:szCs w:val="20"/>
+          <w:shd w:val="clear" w:color="auto" w:fill="FFFFFF"/>
+          <w:lang w:eastAsia="en-IN"/>
+        </w:rPr>
+        <w:t>        </w:t>
+      </w:r>
+      <w:proofErr w:type="spellStart"/>
+      <w:r>
+        <w:rPr>
+          <w:rFonts w:ascii="Microsoft YaHei" w:eastAsia="Microsoft YaHei" w:hAnsi="Microsoft YaHei" w:cs="Times New Roman" w:hint="eastAsia"/>
+          <w:color w:val="212121"/>
+          <w:sz w:val="20"/>
+          <w:szCs w:val="20"/>
+          <w:shd w:val="clear" w:color="auto" w:fill="FFFFFF"/>
+          <w:lang w:eastAsia="en-IN"/>
+        </w:rPr>
+        <w:t>int_digits</w:t>
+      </w:r>
+      <w:proofErr w:type="spellEnd"/>
+      <w:r>
+        <w:rPr>
+          <w:rFonts w:ascii="Microsoft YaHei" w:eastAsia="Microsoft YaHei" w:hAnsi="Microsoft YaHei" w:cs="Times New Roman" w:hint="eastAsia"/>
+          <w:color w:val="212121"/>
+          <w:sz w:val="20"/>
+          <w:szCs w:val="20"/>
+          <w:shd w:val="clear" w:color="auto" w:fill="FFFFFF"/>
+          <w:lang w:eastAsia="en-IN"/>
+        </w:rPr>
+        <w:t xml:space="preserve"> = int(</w:t>
+      </w:r>
+      <w:proofErr w:type="spellStart"/>
+      <w:r>
+        <w:rPr>
+          <w:rFonts w:ascii="Microsoft YaHei" w:eastAsia="Microsoft YaHei" w:hAnsi="Microsoft YaHei" w:cs="Times New Roman" w:hint="eastAsia"/>
+          <w:color w:val="212121"/>
+          <w:sz w:val="20"/>
+          <w:szCs w:val="20"/>
+          <w:shd w:val="clear" w:color="auto" w:fill="FFFFFF"/>
+          <w:lang w:eastAsia="en-IN"/>
+        </w:rPr>
+        <w:t>str_digits</w:t>
+      </w:r>
+      <w:proofErr w:type="spellEnd"/>
+      <w:r>
+        <w:rPr>
+          <w:rFonts w:ascii="Microsoft YaHei" w:eastAsia="Microsoft YaHei" w:hAnsi="Microsoft YaHei" w:cs="Times New Roman" w:hint="eastAsia"/>
+          <w:color w:val="212121"/>
+          <w:sz w:val="20"/>
+          <w:szCs w:val="20"/>
+          <w:shd w:val="clear" w:color="auto" w:fill="FFFFFF"/>
+          <w:lang w:eastAsia="en-IN"/>
+        </w:rPr>
+        <w:t>) + 1</w:t>
+      </w:r>
+    </w:p>
+    <w:p>
+      <w:pPr>
+        <w:spacing w:after="0" w:line="240" w:lineRule="auto"/>
+        <w:rPr>
+          <w:rFonts w:ascii="Times New Roman" w:eastAsia="Times New Roman" w:hAnsi="Times New Roman" w:cs="Times New Roman"/>
+          <w:sz w:val="24"/>
+          <w:szCs w:val="24"/>
+          <w:lang w:eastAsia="en-IN"/>
+        </w:rPr>
+      </w:pPr>
+      <w:r>
+        <w:rPr>
+          <w:rFonts w:ascii="Microsoft YaHei" w:eastAsia="Microsoft YaHei" w:hAnsi="Microsoft YaHei" w:cs="Times New Roman" w:hint="eastAsia"/>
+          <w:color w:val="212121"/>
+          <w:sz w:val="20"/>
+          <w:szCs w:val="20"/>
+          <w:shd w:val="clear" w:color="auto" w:fill="FFFFFF"/>
+          <w:lang w:eastAsia="en-IN"/>
+        </w:rPr>
+        <w:t>        </w:t>
+      </w:r>
+      <w:proofErr w:type="spellStart"/>
+      <w:r>
+        <w:rPr>
+          <w:rFonts w:ascii="Microsoft YaHei" w:eastAsia="Microsoft YaHei" w:hAnsi="Microsoft YaHei" w:cs="Times New Roman" w:hint="eastAsia"/>
+          <w:color w:val="212121"/>
+          <w:sz w:val="20"/>
+          <w:szCs w:val="20"/>
+          <w:shd w:val="clear" w:color="auto" w:fill="FFFFFF"/>
+          <w:lang w:eastAsia="en-IN"/>
+        </w:rPr>
+        <w:t>str_digits</w:t>
+      </w:r>
+      <w:proofErr w:type="spellEnd"/>
+      <w:r>
+        <w:rPr>
+          <w:rFonts w:ascii="Microsoft YaHei" w:eastAsia="Microsoft YaHei" w:hAnsi="Microsoft YaHei" w:cs="Times New Roman" w:hint="eastAsia"/>
+          <w:color w:val="212121"/>
+          <w:sz w:val="20"/>
+          <w:szCs w:val="20"/>
+          <w:shd w:val="clear" w:color="auto" w:fill="FFFFFF"/>
+          <w:lang w:eastAsia="en-IN"/>
+        </w:rPr>
+        <w:t xml:space="preserve"> = str(</w:t>
+      </w:r>
+      <w:proofErr w:type="spellStart"/>
+      <w:r>
+        <w:rPr>
+          <w:rFonts w:ascii="Microsoft YaHei" w:eastAsia="Microsoft YaHei" w:hAnsi="Microsoft YaHei" w:cs="Times New Roman" w:hint="eastAsia"/>
+          <w:color w:val="212121"/>
+          <w:sz w:val="20"/>
+          <w:szCs w:val="20"/>
+          <w:shd w:val="clear" w:color="auto" w:fill="FFFFFF"/>
+          <w:lang w:eastAsia="en-IN"/>
+        </w:rPr>
+        <w:t>int_digits</w:t>
+      </w:r>
+      <w:proofErr w:type="spellEnd"/>
+      <w:r>
+        <w:rPr>
+          <w:rFonts w:ascii="Microsoft YaHei" w:eastAsia="Microsoft YaHei" w:hAnsi="Microsoft YaHei" w:cs="Times New Roman" w:hint="eastAsia"/>
+          <w:color w:val="212121"/>
+          <w:sz w:val="20"/>
+          <w:szCs w:val="20"/>
+          <w:shd w:val="clear" w:color="auto" w:fill="FFFFFF"/>
+          <w:lang w:eastAsia="en-IN"/>
+        </w:rPr>
+        <w:t>)</w:t>
+      </w:r>
+    </w:p>
+    <w:p>
+      <w:pPr>
+        <w:spacing w:after="0" w:line="240" w:lineRule="auto"/>
+        <w:rPr>
+          <w:rFonts w:ascii="Times New Roman" w:eastAsia="Times New Roman" w:hAnsi="Times New Roman" w:cs="Times New Roman"/>
+          <w:sz w:val="24"/>
+          <w:szCs w:val="24"/>
+          <w:lang w:eastAsia="en-IN"/>
+        </w:rPr>
+      </w:pPr>
+      <w:r>
+        <w:rPr>
+          <w:rFonts w:ascii="Microsoft YaHei" w:eastAsia="Microsoft YaHei" w:hAnsi="Microsoft YaHei" w:cs="Times New Roman" w:hint="eastAsia"/>
+          <w:color w:val="212121"/>
+          <w:sz w:val="20"/>
+          <w:szCs w:val="20"/>
+          <w:shd w:val="clear" w:color="auto" w:fill="FFFFFF"/>
+          <w:lang w:eastAsia="en-IN"/>
+        </w:rPr>
+        <w:t xml:space="preserve">        for </w:t>
+      </w:r>
+      <w:proofErr w:type="spellStart"/>
+      <w:r>
+        <w:rPr>
+          <w:rFonts w:ascii="Microsoft YaHei" w:eastAsia="Microsoft YaHei" w:hAnsi="Microsoft YaHei" w:cs="Times New Roman" w:hint="eastAsia"/>
+          <w:color w:val="212121"/>
+          <w:sz w:val="20"/>
+          <w:szCs w:val="20"/>
+          <w:shd w:val="clear" w:color="auto" w:fill="FFFFFF"/>
+          <w:lang w:eastAsia="en-IN"/>
+        </w:rPr>
+        <w:t>i</w:t>
+      </w:r>
+      <w:proofErr w:type="spellEnd"/>
+      <w:r>
+        <w:rPr>
+          <w:rFonts w:ascii="Microsoft YaHei" w:eastAsia="Microsoft YaHei" w:hAnsi="Microsoft YaHei" w:cs="Times New Roman" w:hint="eastAsia"/>
+          <w:color w:val="212121"/>
+          <w:sz w:val="20"/>
+          <w:szCs w:val="20"/>
+          <w:shd w:val="clear" w:color="auto" w:fill="FFFFFF"/>
+          <w:lang w:eastAsia="en-IN"/>
+        </w:rPr>
+        <w:t xml:space="preserve"> in </w:t>
+      </w:r>
+      <w:proofErr w:type="spellStart"/>
+      <w:r>
+        <w:rPr>
+          <w:rFonts w:ascii="Microsoft YaHei" w:eastAsia="Microsoft YaHei" w:hAnsi="Microsoft YaHei" w:cs="Times New Roman" w:hint="eastAsia"/>
+          <w:color w:val="212121"/>
+          <w:sz w:val="20"/>
+          <w:szCs w:val="20"/>
+          <w:shd w:val="clear" w:color="auto" w:fill="FFFFFF"/>
+          <w:lang w:eastAsia="en-IN"/>
+        </w:rPr>
+        <w:t>str_digits</w:t>
+      </w:r>
+      <w:proofErr w:type="spellEnd"/>
+      <w:r>
+        <w:rPr>
+          <w:rFonts w:ascii="Microsoft YaHei" w:eastAsia="Microsoft YaHei" w:hAnsi="Microsoft YaHei" w:cs="Times New Roman" w:hint="eastAsia"/>
+          <w:color w:val="212121"/>
+          <w:sz w:val="20"/>
+          <w:szCs w:val="20"/>
+          <w:shd w:val="clear" w:color="auto" w:fill="FFFFFF"/>
+          <w:lang w:eastAsia="en-IN"/>
+        </w:rPr>
+        <w:t>:</w:t>
+      </w:r>
+    </w:p>
+    <w:p>
+      <w:pPr>
+        <w:spacing w:after="0" w:line="240" w:lineRule="auto"/>
+        <w:rPr>
+          <w:rFonts w:ascii="Times New Roman" w:eastAsia="Times New Roman" w:hAnsi="Times New Roman" w:cs="Times New Roman"/>
+          <w:sz w:val="24"/>
+          <w:szCs w:val="24"/>
+          <w:lang w:eastAsia="en-IN"/>
+        </w:rPr>
+      </w:pPr>
+      <w:r>
+        <w:rPr>
+          <w:rFonts w:ascii="Microsoft YaHei" w:eastAsia="Microsoft YaHei" w:hAnsi="Microsoft YaHei" w:cs="Times New Roman" w:hint="eastAsia"/>
+          <w:color w:val="212121"/>
+          <w:sz w:val="20"/>
+          <w:szCs w:val="20"/>
+          <w:shd w:val="clear" w:color="auto" w:fill="FFFFFF"/>
+          <w:lang w:eastAsia="en-IN"/>
+        </w:rPr>
+        <w:t>            </w:t>
+      </w:r>
+      <w:proofErr w:type="spellStart"/>
+      <w:proofErr w:type="gramStart"/>
+      <w:r>
+        <w:rPr>
+          <w:rFonts w:ascii="Microsoft YaHei" w:eastAsia="Microsoft YaHei" w:hAnsi="Microsoft YaHei" w:cs="Times New Roman" w:hint="eastAsia"/>
+          <w:color w:val="212121"/>
+          <w:sz w:val="20"/>
+          <w:szCs w:val="20"/>
+          <w:shd w:val="clear" w:color="auto" w:fill="FFFFFF"/>
+          <w:lang w:eastAsia="en-IN"/>
+        </w:rPr>
+        <w:t>result.append</w:t>
+      </w:r>
+      <w:proofErr w:type="spellEnd"/>
+      <w:proofErr w:type="gramEnd"/>
+      <w:r>
+        <w:rPr>
+          <w:rFonts w:ascii="Microsoft YaHei" w:eastAsia="Microsoft YaHei" w:hAnsi="Microsoft YaHei" w:cs="Times New Roman" w:hint="eastAsia"/>
+          <w:color w:val="212121"/>
+          <w:sz w:val="20"/>
+          <w:szCs w:val="20"/>
+          <w:shd w:val="clear" w:color="auto" w:fill="FFFFFF"/>
+          <w:lang w:eastAsia="en-IN"/>
+        </w:rPr>
+        <w:t>(int(</w:t>
+      </w:r>
+      <w:proofErr w:type="spellStart"/>
+      <w:r>
+        <w:rPr>
+          <w:rFonts w:ascii="Microsoft YaHei" w:eastAsia="Microsoft YaHei" w:hAnsi="Microsoft YaHei" w:cs="Times New Roman" w:hint="eastAsia"/>
+          <w:color w:val="212121"/>
+          <w:sz w:val="20"/>
+          <w:szCs w:val="20"/>
+          <w:shd w:val="clear" w:color="auto" w:fill="FFFFFF"/>
+          <w:lang w:eastAsia="en-IN"/>
+        </w:rPr>
+        <w:t>i</w:t>
+      </w:r>
+      <w:proofErr w:type="spellEnd"/>
+      <w:r>
+        <w:rPr>
+          <w:rFonts w:ascii="Microsoft YaHei" w:eastAsia="Microsoft YaHei" w:hAnsi="Microsoft YaHei" w:cs="Times New Roman" w:hint="eastAsia"/>
+          <w:color w:val="212121"/>
+          <w:sz w:val="20"/>
+          <w:szCs w:val="20"/>
+          <w:shd w:val="clear" w:color="auto" w:fill="FFFFFF"/>
+          <w:lang w:eastAsia="en-IN"/>
+        </w:rPr>
+        <w:t>))</w:t>
+      </w:r>
+    </w:p>
+    <w:p>
+      <w:pPr>
+        <w:spacing w:after="0" w:line="240" w:lineRule="auto"/>
+        <w:rPr>
+          <w:rFonts w:ascii="Times New Roman" w:eastAsia="Times New Roman" w:hAnsi="Times New Roman" w:cs="Times New Roman"/>
+          <w:sz w:val="24"/>
+          <w:szCs w:val="24"/>
+          <w:lang w:eastAsia="en-IN"/>
+        </w:rPr>
+      </w:pPr>
+      <w:r>
+        <w:rPr>
+          <w:rFonts w:ascii="Microsoft YaHei" w:eastAsia="Microsoft YaHei" w:hAnsi="Microsoft YaHei" w:cs="Times New Roman" w:hint="eastAsia"/>
+          <w:color w:val="212121"/>
+          <w:sz w:val="20"/>
+          <w:szCs w:val="20"/>
+          <w:shd w:val="clear" w:color="auto" w:fill="FFFFFF"/>
+          <w:lang w:eastAsia="en-IN"/>
+        </w:rPr>
+        <w:t>        return result</w:t>
+      </w:r>
+    </w:p>
+    <w:p>
+      <w:pPr>
+        <w:spacing w:after="0" w:line="240" w:lineRule="auto"/>
+        <w:rPr>
+          <w:rFonts w:ascii="Microsoft YaHei" w:eastAsia="Microsoft YaHei" w:hAnsi="Microsoft YaHei" w:cs="Times New Roman"/>
+          <w:color w:val="212121"/>
+          <w:sz w:val="24"/>
+          <w:szCs w:val="24"/>
+          <w:shd w:val="clear" w:color="auto" w:fill="FFFFFF"/>
+          <w:lang w:eastAsia="en-IN"/>
+        </w:rPr>
+      </w:pPr>
+    </w:p>
+    <w:p>
+      <w:pPr>
+        <w:spacing w:after="0" w:line="240" w:lineRule="auto"/>
+        <w:rPr>
+          <w:rFonts w:ascii="Microsoft YaHei" w:eastAsia="Microsoft YaHei" w:hAnsi="Microsoft YaHei" w:cs="Times New Roman"/>
+          <w:color w:val="212121"/>
+          <w:sz w:val="24"/>
+          <w:szCs w:val="24"/>
+          <w:shd w:val="clear" w:color="auto" w:fill="FFFFFF"/>
+          <w:lang w:eastAsia="en-IN"/>
+        </w:rPr>
+      </w:pPr>
+    </w:p>
+    <w:p>
+      <w:pPr>
+        <w:spacing w:after="0" w:line="240" w:lineRule="auto"/>
+        <w:rPr>
+          <w:rFonts w:ascii="Times New Roman" w:eastAsia="Times New Roman" w:hAnsi="Times New Roman" w:cs="Times New Roman"/>
+          <w:b/>
+          <w:bCs/>
+          <w:sz w:val="36"/>
+          <w:szCs w:val="36"/>
+          <w:lang w:eastAsia="en-IN"/>
+        </w:rPr>
+      </w:pPr>
+      <w:r>
+        <w:rPr>
+          <w:rFonts w:ascii="Microsoft YaHei" w:eastAsia="Microsoft YaHei" w:hAnsi="Microsoft YaHei" w:cs="Times New Roman" w:hint="eastAsia"/>
+          <w:b/>
+          <w:bCs/>
+          <w:color w:val="212121"/>
+          <w:sz w:val="36"/>
+          <w:szCs w:val="36"/>
+          <w:shd w:val="clear" w:color="auto" w:fill="FFFFFF"/>
+          <w:lang w:eastAsia="en-IN"/>
+        </w:rPr>
+        <w:lastRenderedPageBreak/>
+        <w:t>88. Merge Sorted Array</w:t>
+      </w:r>
+    </w:p>
+    <w:p>
+      <w:pPr>
+        <w:spacing w:after="0" w:line="240" w:lineRule="auto"/>
+        <w:rPr>
+          <w:rFonts w:ascii="Times New Roman" w:eastAsia="Times New Roman" w:hAnsi="Times New Roman" w:cs="Times New Roman"/>
+          <w:sz w:val="24"/>
+          <w:szCs w:val="24"/>
+          <w:lang w:eastAsia="en-IN"/>
+        </w:rPr>
+      </w:pPr>
+      <w:r>
+        <w:rPr>
+          <w:rFonts w:ascii="Microsoft YaHei" w:eastAsia="Microsoft YaHei" w:hAnsi="Microsoft YaHei" w:cs="Times New Roman"/>
+          <w:noProof/>
+          <w:color w:val="212121"/>
+          <w:sz w:val="24"/>
+          <w:szCs w:val="24"/>
+          <w:bdr w:val="none" w:sz="0" w:space="0" w:color="auto" w:frame="1"/>
+          <w:shd w:val="clear" w:color="auto" w:fill="FFFFFF"/>
+          <w:lang w:eastAsia="en-IN"/>
+        </w:rPr>
+        <w:drawing>
+          <wp:inline distT="0" distB="0" distL="0" distR="0" wp14:anchorId="079CB434" wp14:editId="47E8E094">
+            <wp:extent cx="5730240" cy="2560320"/>
+            <wp:effectExtent l="0" t="0" r="3810" b="0"/>
+            <wp:docPr id="5" name="Picture 5" descr="Graphical user interface, text, application&#10;&#10;Description automatically generated"/>
+            <wp:cNvGraphicFramePr>
+              <a:graphicFrameLocks xmlns:a="http://schemas.openxmlformats.org/drawingml/2006/main" noChangeAspect="1"/>
+            </wp:cNvGraphicFramePr>
+            <a:graphic xmlns:a="http://schemas.openxmlformats.org/drawingml/2006/main">
+              <a:graphicData uri="http://schemas.openxmlformats.org/drawingml/2006/picture">
+                <pic:pic xmlns:pic="http://schemas.openxmlformats.org/drawingml/2006/picture">
+                  <pic:nvPicPr>
+                    <pic:cNvPr id="5" name="Picture 5" descr="Graphical user interface, text, application&#10;&#10;Description automatically generated"/>
+                    <pic:cNvPicPr>
+                      <a:picLocks noChangeAspect="1" noChangeArrowheads="1"/>
+                    </pic:cNvPicPr>
+                  </pic:nvPicPr>
+                  <pic:blipFill>
+                    <a:blip r:embed="rId10" cstate="print">
+                      <a:extLst>
+                        <a:ext uri="{28A0092B-C50C-407E-A947-70E740481C1C}">
+                          <a14:useLocalDpi xmlns:a14="http://schemas.microsoft.com/office/drawing/2010/main" val="0"/>
+                        </a:ext>
+                      </a:extLst>
+                    </a:blip>
+                    <a:srcRect/>
+                    <a:stretch>
+                      <a:fillRect/>
+                    </a:stretch>
+                  </pic:blipFill>
+                  <pic:spPr bwMode="auto">
+                    <a:xfrm>
+                      <a:off x="0" y="0"/>
+                      <a:ext cx="5730240" cy="2560320"/>
+                    </a:xfrm>
+                    <a:prstGeom prst="rect">
+                      <a:avLst/>
+                    </a:prstGeom>
+                    <a:noFill/>
+                    <a:ln>
+                      <a:noFill/>
+                    </a:ln>
+                  </pic:spPr>
+                </pic:pic>
+              </a:graphicData>
+            </a:graphic>
+          </wp:inline>
+        </w:drawing>
+      </w:r>
+    </w:p>
+    <w:p>
+      <w:pPr>
+        <w:spacing w:after="0" w:line="240" w:lineRule="auto"/>
+        <w:rPr>
+          <w:rFonts w:ascii="Times New Roman" w:eastAsia="Times New Roman" w:hAnsi="Times New Roman" w:cs="Times New Roman"/>
+          <w:sz w:val="24"/>
+          <w:szCs w:val="24"/>
+          <w:lang w:eastAsia="en-IN"/>
+        </w:rPr>
+      </w:pPr>
+      <w:r>
+        <w:rPr>
+          <w:rFonts w:ascii="Microsoft YaHei" w:eastAsia="Microsoft YaHei" w:hAnsi="Microsoft YaHei" w:cs="Times New Roman" w:hint="eastAsia"/>
+          <w:color w:val="212121"/>
+          <w:sz w:val="24"/>
+          <w:szCs w:val="24"/>
+          <w:shd w:val="clear" w:color="auto" w:fill="FFFFFF"/>
+          <w:lang w:eastAsia="en-IN"/>
+        </w:rPr>
+        <w:t>class Solution(object):</w:t>
+      </w:r>
+    </w:p>
+    <w:p>
+      <w:pPr>
+        <w:spacing w:after="0" w:line="240" w:lineRule="auto"/>
+        <w:rPr>
+          <w:rFonts w:ascii="Times New Roman" w:eastAsia="Times New Roman" w:hAnsi="Times New Roman" w:cs="Times New Roman"/>
+          <w:sz w:val="24"/>
+          <w:szCs w:val="24"/>
+          <w:lang w:eastAsia="en-IN"/>
+        </w:rPr>
+      </w:pPr>
+      <w:r>
+        <w:rPr>
+          <w:rFonts w:ascii="Microsoft YaHei" w:eastAsia="Microsoft YaHei" w:hAnsi="Microsoft YaHei" w:cs="Times New Roman" w:hint="eastAsia"/>
+          <w:color w:val="212121"/>
+          <w:sz w:val="24"/>
+          <w:szCs w:val="24"/>
+          <w:shd w:val="clear" w:color="auto" w:fill="FFFFFF"/>
+          <w:lang w:eastAsia="en-IN"/>
+        </w:rPr>
+        <w:t xml:space="preserve">    def </w:t>
+      </w:r>
+      <w:proofErr w:type="gramStart"/>
+      <w:r>
+        <w:rPr>
+          <w:rFonts w:ascii="Microsoft YaHei" w:eastAsia="Microsoft YaHei" w:hAnsi="Microsoft YaHei" w:cs="Times New Roman" w:hint="eastAsia"/>
+          <w:color w:val="212121"/>
+          <w:sz w:val="24"/>
+          <w:szCs w:val="24"/>
+          <w:shd w:val="clear" w:color="auto" w:fill="FFFFFF"/>
+          <w:lang w:eastAsia="en-IN"/>
+        </w:rPr>
+        <w:t>merge(</w:t>
+      </w:r>
+      <w:proofErr w:type="gramEnd"/>
+      <w:r>
+        <w:rPr>
+          <w:rFonts w:ascii="Microsoft YaHei" w:eastAsia="Microsoft YaHei" w:hAnsi="Microsoft YaHei" w:cs="Times New Roman" w:hint="eastAsia"/>
+          <w:color w:val="212121"/>
+          <w:sz w:val="24"/>
+          <w:szCs w:val="24"/>
+          <w:shd w:val="clear" w:color="auto" w:fill="FFFFFF"/>
+          <w:lang w:eastAsia="en-IN"/>
+        </w:rPr>
+        <w:t>self, nums1, m, nums2, n):</w:t>
+      </w:r>
+    </w:p>
+    <w:p>
+      <w:pPr>
+        <w:spacing w:after="0" w:line="240" w:lineRule="auto"/>
+        <w:rPr>
+          <w:rFonts w:ascii="Times New Roman" w:eastAsia="Times New Roman" w:hAnsi="Times New Roman" w:cs="Times New Roman"/>
+          <w:sz w:val="24"/>
+          <w:szCs w:val="24"/>
+          <w:lang w:eastAsia="en-IN"/>
+        </w:rPr>
+      </w:pPr>
+      <w:r>
+        <w:rPr>
+          <w:rFonts w:ascii="Microsoft YaHei" w:eastAsia="Microsoft YaHei" w:hAnsi="Microsoft YaHei" w:cs="Times New Roman" w:hint="eastAsia"/>
+          <w:color w:val="212121"/>
+          <w:sz w:val="24"/>
+          <w:szCs w:val="24"/>
+          <w:shd w:val="clear" w:color="auto" w:fill="FFFFFF"/>
+          <w:lang w:eastAsia="en-IN"/>
+        </w:rPr>
+        <w:t>        nums1[:] = sorted(nums1[:m] + nums2</w:t>
+      </w:r>
+      <w:proofErr w:type="gramStart"/>
+      <w:r>
+        <w:rPr>
+          <w:rFonts w:ascii="Microsoft YaHei" w:eastAsia="Microsoft YaHei" w:hAnsi="Microsoft YaHei" w:cs="Times New Roman" w:hint="eastAsia"/>
+          <w:color w:val="212121"/>
+          <w:sz w:val="24"/>
+          <w:szCs w:val="24"/>
+          <w:shd w:val="clear" w:color="auto" w:fill="FFFFFF"/>
+          <w:lang w:eastAsia="en-IN"/>
+        </w:rPr>
+        <w:t>[:n</w:t>
+      </w:r>
+      <w:proofErr w:type="gramEnd"/>
+      <w:r>
+        <w:rPr>
+          <w:rFonts w:ascii="Microsoft YaHei" w:eastAsia="Microsoft YaHei" w:hAnsi="Microsoft YaHei" w:cs="Times New Roman" w:hint="eastAsia"/>
+          <w:color w:val="212121"/>
+          <w:sz w:val="24"/>
+          <w:szCs w:val="24"/>
+          <w:shd w:val="clear" w:color="auto" w:fill="FFFFFF"/>
+          <w:lang w:eastAsia="en-IN"/>
+        </w:rPr>
+        <w:t>])</w:t>
       </w:r>
     </w:p>
     <w:p/>

</xml_diff>